<commit_message>
passing Scenario to Hook,POM Implementation
</commit_message>
<xml_diff>
--- a/Cucumber_notes.docx
+++ b/Cucumber_notes.docx
@@ -3933,6 +3933,267 @@
           <w:shd w:val="clear" w:color="auto" w:fill="E8F2FE"/>
         </w:rPr>
       </w:pPr>
+    </w:p>
+    <w:p>
+      <w:pPr>
+        <w:rPr>
+          <w:rFonts w:ascii="Consolas" w:hAnsi="Consolas" w:cs="Consolas"/>
+          <w:color w:val="2A00FF"/>
+          <w:sz w:val="20"/>
+          <w:szCs w:val="20"/>
+          <w:shd w:val="clear" w:color="auto" w:fill="E8F2FE"/>
+        </w:rPr>
+      </w:pPr>
+      <w:r>
+        <w:rPr>
+          <w:rFonts w:ascii="Consolas" w:hAnsi="Consolas" w:cs="Consolas"/>
+          <w:color w:val="2A00FF"/>
+          <w:sz w:val="20"/>
+          <w:szCs w:val="20"/>
+          <w:shd w:val="clear" w:color="auto" w:fill="E8F2FE"/>
+        </w:rPr>
+        <w:t>Injecting the scenario Object</w:t>
+      </w:r>
+    </w:p>
+    <w:p>
+      <w:pPr>
+        <w:rPr>
+          <w:rFonts w:ascii="Consolas" w:hAnsi="Consolas" w:cs="Consolas"/>
+          <w:color w:val="2A00FF"/>
+          <w:sz w:val="20"/>
+          <w:szCs w:val="20"/>
+          <w:shd w:val="clear" w:color="auto" w:fill="E8F2FE"/>
+        </w:rPr>
+      </w:pPr>
+      <w:r>
+        <w:rPr>
+          <w:rFonts w:ascii="Consolas" w:hAnsi="Consolas" w:cs="Consolas"/>
+          <w:color w:val="2A00FF"/>
+          <w:sz w:val="20"/>
+          <w:szCs w:val="20"/>
+          <w:shd w:val="clear" w:color="auto" w:fill="E8F2FE"/>
+        </w:rPr>
+        <w:t>@Before(Scenario name)</w:t>
+      </w:r>
+    </w:p>
+    <w:p>
+      <w:pPr>
+        <w:ind w:firstLine="720"/>
+        <w:rPr>
+          <w:rFonts w:ascii="Consolas" w:hAnsi="Consolas" w:cs="Consolas"/>
+          <w:color w:val="2A00FF"/>
+          <w:sz w:val="20"/>
+          <w:szCs w:val="20"/>
+          <w:shd w:val="clear" w:color="auto" w:fill="E8F2FE"/>
+        </w:rPr>
+      </w:pPr>
+      <w:r>
+        <w:rPr>
+          <w:rFonts w:ascii="Consolas" w:hAnsi="Consolas" w:cs="Consolas"/>
+          <w:color w:val="2A00FF"/>
+          <w:sz w:val="20"/>
+          <w:szCs w:val="20"/>
+          <w:shd w:val="clear" w:color="auto" w:fill="E8F2FE"/>
+        </w:rPr>
+        <w:t>Access methods</w:t>
+      </w:r>
+    </w:p>
+    <w:p>
+      <w:pPr>
+        <w:rPr>
+          <w:rFonts w:ascii="Consolas" w:hAnsi="Consolas" w:cs="Consolas"/>
+          <w:color w:val="2A00FF"/>
+          <w:sz w:val="20"/>
+          <w:szCs w:val="20"/>
+          <w:shd w:val="clear" w:color="auto" w:fill="E8F2FE"/>
+        </w:rPr>
+      </w:pPr>
+      <w:r>
+        <w:rPr>
+          <w:rFonts w:ascii="Consolas" w:hAnsi="Consolas" w:cs="Consolas"/>
+          <w:color w:val="2A00FF"/>
+          <w:sz w:val="20"/>
+          <w:szCs w:val="20"/>
+          <w:shd w:val="clear" w:color="auto" w:fill="E8F2FE"/>
+        </w:rPr>
+        <w:t>Dependency Injection</w:t>
+      </w:r>
+    </w:p>
+    <w:p>
+      <w:pPr>
+        <w:ind w:firstLine="720"/>
+        <w:rPr>
+          <w:rFonts w:ascii="Consolas" w:hAnsi="Consolas" w:cs="Consolas"/>
+          <w:color w:val="2A00FF"/>
+          <w:sz w:val="20"/>
+          <w:szCs w:val="20"/>
+          <w:shd w:val="clear" w:color="auto" w:fill="E8F2FE"/>
+        </w:rPr>
+      </w:pPr>
+      <w:r>
+        <w:rPr>
+          <w:rFonts w:ascii="Consolas" w:hAnsi="Consolas" w:cs="Consolas"/>
+          <w:color w:val="2A00FF"/>
+          <w:sz w:val="20"/>
+          <w:szCs w:val="20"/>
+          <w:shd w:val="clear" w:color="auto" w:fill="E8F2FE"/>
+        </w:rPr>
+        <w:t>Class A and Class B</w:t>
+      </w:r>
+    </w:p>
+    <w:p>
+      <w:pPr>
+        <w:ind w:firstLine="720"/>
+        <w:rPr>
+          <w:rFonts w:ascii="Consolas" w:hAnsi="Consolas" w:cs="Consolas"/>
+          <w:color w:val="2A00FF"/>
+          <w:sz w:val="20"/>
+          <w:szCs w:val="20"/>
+          <w:shd w:val="clear" w:color="auto" w:fill="E8F2FE"/>
+        </w:rPr>
+      </w:pPr>
+      <w:r>
+        <w:rPr>
+          <w:rFonts w:ascii="Consolas" w:hAnsi="Consolas" w:cs="Consolas"/>
+          <w:color w:val="2A00FF"/>
+          <w:sz w:val="20"/>
+          <w:szCs w:val="20"/>
+          <w:shd w:val="clear" w:color="auto" w:fill="E8F2FE"/>
+        </w:rPr>
+        <w:tab/>
+        <w:t>Which will be done automatically by the framework, FW will automatically creates a Object which is called dependency and provided to class A for utilization</w:t>
+      </w:r>
+    </w:p>
+    <w:p>
+      <w:pPr>
+        <w:pStyle w:val="ListParagraph"/>
+        <w:numPr>
+          <w:ilvl w:val="0"/>
+          <w:numId w:val="7"/>
+        </w:numPr>
+        <w:rPr>
+          <w:rFonts w:ascii="Consolas" w:hAnsi="Consolas" w:cs="Consolas"/>
+          <w:color w:val="2A00FF"/>
+          <w:sz w:val="20"/>
+          <w:szCs w:val="20"/>
+          <w:shd w:val="clear" w:color="auto" w:fill="E8F2FE"/>
+        </w:rPr>
+      </w:pPr>
+      <w:r>
+        <w:rPr>
+          <w:rFonts w:ascii="Consolas" w:hAnsi="Consolas" w:cs="Consolas"/>
+          <w:color w:val="2A00FF"/>
+          <w:sz w:val="20"/>
+          <w:szCs w:val="20"/>
+          <w:shd w:val="clear" w:color="auto" w:fill="E8F2FE"/>
+        </w:rPr>
+        <w:t>FW Creates a obje which is called Dependency</w:t>
+      </w:r>
+    </w:p>
+    <w:p>
+      <w:pPr>
+        <w:pStyle w:val="ListParagraph"/>
+        <w:numPr>
+          <w:ilvl w:val="0"/>
+          <w:numId w:val="7"/>
+        </w:numPr>
+        <w:rPr>
+          <w:rFonts w:ascii="Consolas" w:hAnsi="Consolas" w:cs="Consolas"/>
+          <w:color w:val="2A00FF"/>
+          <w:sz w:val="20"/>
+          <w:szCs w:val="20"/>
+          <w:shd w:val="clear" w:color="auto" w:fill="E8F2FE"/>
+        </w:rPr>
+      </w:pPr>
+      <w:r>
+        <w:rPr>
+          <w:rFonts w:ascii="Consolas" w:hAnsi="Consolas" w:cs="Consolas"/>
+          <w:color w:val="2A00FF"/>
+          <w:sz w:val="20"/>
+          <w:szCs w:val="20"/>
+          <w:shd w:val="clear" w:color="auto" w:fill="E8F2FE"/>
+        </w:rPr>
+        <w:t>And provide it to calss which is called dependency injection</w:t>
+      </w:r>
+    </w:p>
+    <w:p>
+      <w:pPr>
+        <w:rPr>
+          <w:rFonts w:ascii="Consolas" w:hAnsi="Consolas" w:cs="Consolas"/>
+          <w:color w:val="2A00FF"/>
+          <w:sz w:val="20"/>
+          <w:szCs w:val="20"/>
+          <w:shd w:val="clear" w:color="auto" w:fill="E8F2FE"/>
+        </w:rPr>
+      </w:pPr>
+    </w:p>
+    <w:p>
+      <w:pPr>
+        <w:rPr>
+          <w:rFonts w:ascii="Consolas" w:hAnsi="Consolas" w:cs="Consolas"/>
+          <w:color w:val="2A00FF"/>
+          <w:sz w:val="20"/>
+          <w:szCs w:val="20"/>
+          <w:shd w:val="clear" w:color="auto" w:fill="E8F2FE"/>
+        </w:rPr>
+      </w:pPr>
+      <w:r>
+        <w:rPr>
+          <w:rFonts w:ascii="Consolas" w:hAnsi="Consolas" w:cs="Consolas"/>
+          <w:noProof/>
+          <w:color w:val="2A00FF"/>
+          <w:sz w:val="20"/>
+          <w:szCs w:val="20"/>
+        </w:rPr>
+        <w:pict>
+          <v:roundrect id="_x0000_s1055" style="position:absolute;margin-left:33.5pt;margin-top:18.65pt;width:164pt;height:91pt;z-index:251685888" arcsize="10923f" fillcolor="#f79646 [3209]" strokecolor="#f2f2f2 [3041]" strokeweight="3pt">
+            <v:shadow on="t" type="perspective" color="#974706 [1609]" opacity=".5" offset="1pt" offset2="-1pt"/>
+            <v:textbox>
+              <w:txbxContent>
+                <w:p>
+                  <w:pPr>
+                    <w:rPr>
+                      <w:lang w:val="en-IN"/>
+                    </w:rPr>
+                  </w:pPr>
+                  <w:r>
+                    <w:rPr>
+                      <w:lang w:val="en-IN"/>
+                    </w:rPr>
+                    <w:t>Page Properties</w:t>
+                  </w:r>
+                </w:p>
+                <w:p>
+                  <w:pPr>
+                    <w:rPr>
+                      <w:lang w:val="en-IN"/>
+                    </w:rPr>
+                  </w:pPr>
+                  <w:r>
+                    <w:rPr>
+                      <w:lang w:val="en-IN"/>
+                    </w:rPr>
+                    <w:t xml:space="preserve"> + </w:t>
+                  </w:r>
+                </w:p>
+                <w:p>
+                  <w:pPr>
+                    <w:rPr>
+                      <w:lang w:val="en-IN"/>
+                    </w:rPr>
+                  </w:pPr>
+                  <w:r>
+                    <w:rPr>
+                      <w:lang w:val="en-IN"/>
+                    </w:rPr>
+                    <w:t>Actions(business  Logic)</w:t>
+                  </w:r>
+                </w:p>
+              </w:txbxContent>
+            </v:textbox>
+          </v:roundrect>
+        </w:pict>
+      </w:r>
       <w:r>
         <w:rPr>
           <w:rFonts w:ascii="Consolas" w:hAnsi="Consolas" w:cs="Consolas"/>
@@ -3954,48 +4215,791 @@
           <w:shd w:val="clear" w:color="auto" w:fill="E8F2FE"/>
         </w:rPr>
       </w:pPr>
-      <w:r>
-        <w:rPr>
-          <w:rFonts w:ascii="Consolas" w:hAnsi="Consolas" w:cs="Consolas"/>
-          <w:color w:val="2A00FF"/>
-          <w:sz w:val="20"/>
-          <w:szCs w:val="20"/>
-          <w:shd w:val="clear" w:color="auto" w:fill="E8F2FE"/>
-        </w:rPr>
-        <w:t>CSV / Excel</w:t>
-      </w:r>
-    </w:p>
-    <w:p>
-      <w:pPr>
-        <w:rPr>
-          <w:rFonts w:ascii="Consolas" w:hAnsi="Consolas" w:cs="Consolas"/>
-          <w:color w:val="2A00FF"/>
-          <w:sz w:val="20"/>
-          <w:szCs w:val="20"/>
-          <w:shd w:val="clear" w:color="auto" w:fill="E8F2FE"/>
-        </w:rPr>
-      </w:pPr>
-      <w:r>
-        <w:rPr>
-          <w:rFonts w:ascii="Consolas" w:hAnsi="Consolas" w:cs="Consolas"/>
-          <w:color w:val="2A00FF"/>
-          <w:sz w:val="20"/>
-          <w:szCs w:val="20"/>
-          <w:shd w:val="clear" w:color="auto" w:fill="E8F2FE"/>
-        </w:rPr>
-        <w:t>Jenkins</w:t>
-      </w:r>
-    </w:p>
-    <w:p>
-      <w:pPr>
-        <w:rPr>
-          <w:rFonts w:ascii="Consolas" w:hAnsi="Consolas" w:cs="Consolas"/>
-          <w:color w:val="2A00FF"/>
-          <w:sz w:val="20"/>
-          <w:szCs w:val="20"/>
-          <w:shd w:val="clear" w:color="auto" w:fill="E8F2FE"/>
-        </w:rPr>
-      </w:pPr>
+    </w:p>
+    <w:p>
+      <w:pPr>
+        <w:rPr>
+          <w:rFonts w:ascii="Consolas" w:hAnsi="Consolas" w:cs="Consolas"/>
+          <w:color w:val="2A00FF"/>
+          <w:sz w:val="20"/>
+          <w:szCs w:val="20"/>
+          <w:shd w:val="clear" w:color="auto" w:fill="E8F2FE"/>
+        </w:rPr>
+      </w:pPr>
+    </w:p>
+    <w:p>
+      <w:pPr>
+        <w:rPr>
+          <w:rFonts w:ascii="Consolas" w:hAnsi="Consolas" w:cs="Consolas"/>
+          <w:color w:val="2A00FF"/>
+          <w:sz w:val="20"/>
+          <w:szCs w:val="20"/>
+          <w:shd w:val="clear" w:color="auto" w:fill="E8F2FE"/>
+        </w:rPr>
+      </w:pPr>
+    </w:p>
+    <w:p>
+      <w:pPr>
+        <w:rPr>
+          <w:rFonts w:ascii="Consolas" w:hAnsi="Consolas" w:cs="Consolas"/>
+          <w:color w:val="2A00FF"/>
+          <w:sz w:val="20"/>
+          <w:szCs w:val="20"/>
+          <w:shd w:val="clear" w:color="auto" w:fill="E8F2FE"/>
+        </w:rPr>
+      </w:pPr>
+    </w:p>
+    <w:p>
+      <w:pPr>
+        <w:rPr>
+          <w:rFonts w:ascii="Consolas" w:hAnsi="Consolas" w:cs="Consolas"/>
+          <w:color w:val="2A00FF"/>
+          <w:sz w:val="20"/>
+          <w:szCs w:val="20"/>
+          <w:shd w:val="clear" w:color="auto" w:fill="E8F2FE"/>
+        </w:rPr>
+      </w:pPr>
+    </w:p>
+    <w:p>
+      <w:pPr>
+        <w:rPr>
+          <w:rFonts w:ascii="Consolas" w:hAnsi="Consolas" w:cs="Consolas"/>
+          <w:color w:val="2A00FF"/>
+          <w:sz w:val="20"/>
+          <w:szCs w:val="20"/>
+          <w:shd w:val="clear" w:color="auto" w:fill="E8F2FE"/>
+        </w:rPr>
+      </w:pPr>
+    </w:p>
+    <w:p>
+      <w:pPr>
+        <w:rPr>
+          <w:rFonts w:ascii="Consolas" w:hAnsi="Consolas" w:cs="Consolas"/>
+          <w:color w:val="2A00FF"/>
+          <w:sz w:val="20"/>
+          <w:szCs w:val="20"/>
+          <w:shd w:val="clear" w:color="auto" w:fill="E8F2FE"/>
+        </w:rPr>
+      </w:pPr>
+    </w:p>
+    <w:p>
+      <w:pPr>
+        <w:rPr>
+          <w:rFonts w:ascii="Consolas" w:hAnsi="Consolas" w:cs="Consolas"/>
+          <w:color w:val="2A00FF"/>
+          <w:sz w:val="20"/>
+          <w:szCs w:val="20"/>
+          <w:shd w:val="clear" w:color="auto" w:fill="E8F2FE"/>
+        </w:rPr>
+      </w:pPr>
+      <w:r>
+        <w:rPr>
+          <w:rFonts w:ascii="Consolas" w:hAnsi="Consolas" w:cs="Consolas"/>
+          <w:noProof/>
+          <w:color w:val="2A00FF"/>
+          <w:sz w:val="20"/>
+          <w:szCs w:val="20"/>
+        </w:rPr>
+        <w:pict>
+          <v:roundrect id="_x0000_s1057" style="position:absolute;margin-left:153pt;margin-top:15.85pt;width:175pt;height:27pt;z-index:251686912" arcsize="10923f">
+            <v:textbox>
+              <w:txbxContent>
+                <w:p>
+                  <w:r>
+                    <w:rPr>
+                      <w:rFonts w:ascii="Consolas" w:hAnsi="Consolas" w:cs="Consolas"/>
+                      <w:color w:val="2A00FF"/>
+                      <w:sz w:val="20"/>
+                      <w:szCs w:val="20"/>
+                      <w:shd w:val="clear" w:color="auto" w:fill="E8F2FE"/>
+                    </w:rPr>
+                    <w:t>Page properties is changed</w:t>
+                  </w:r>
+                </w:p>
+              </w:txbxContent>
+            </v:textbox>
+          </v:roundrect>
+        </w:pict>
+      </w:r>
+      <w:r>
+        <w:rPr>
+          <w:rFonts w:ascii="Consolas" w:hAnsi="Consolas" w:cs="Consolas"/>
+          <w:color w:val="2A00FF"/>
+          <w:sz w:val="20"/>
+          <w:szCs w:val="20"/>
+          <w:shd w:val="clear" w:color="auto" w:fill="E8F2FE"/>
+        </w:rPr>
+        <w:t xml:space="preserve">Step Definition -1 </w:t>
+      </w:r>
+    </w:p>
+    <w:p>
+      <w:pPr>
+        <w:rPr>
+          <w:rFonts w:ascii="Consolas" w:hAnsi="Consolas" w:cs="Consolas"/>
+          <w:color w:val="2A00FF"/>
+          <w:sz w:val="20"/>
+          <w:szCs w:val="20"/>
+          <w:shd w:val="clear" w:color="auto" w:fill="E8F2FE"/>
+        </w:rPr>
+      </w:pPr>
+      <w:r>
+        <w:rPr>
+          <w:rFonts w:ascii="Consolas" w:hAnsi="Consolas" w:cs="Consolas"/>
+          <w:color w:val="2A00FF"/>
+          <w:sz w:val="20"/>
+          <w:szCs w:val="20"/>
+          <w:shd w:val="clear" w:color="auto" w:fill="E8F2FE"/>
+        </w:rPr>
+        <w:tab/>
+        <w:t>Page properties</w:t>
+      </w:r>
+    </w:p>
+    <w:p>
+      <w:pPr>
+        <w:rPr>
+          <w:rFonts w:ascii="Consolas" w:hAnsi="Consolas" w:cs="Consolas"/>
+          <w:color w:val="2A00FF"/>
+          <w:sz w:val="20"/>
+          <w:szCs w:val="20"/>
+          <w:shd w:val="clear" w:color="auto" w:fill="E8F2FE"/>
+        </w:rPr>
+      </w:pPr>
+      <w:r>
+        <w:rPr>
+          <w:rFonts w:ascii="Consolas" w:hAnsi="Consolas" w:cs="Consolas"/>
+          <w:noProof/>
+          <w:color w:val="2A00FF"/>
+          <w:sz w:val="20"/>
+          <w:szCs w:val="20"/>
+        </w:rPr>
+        <w:pict>
+          <v:roundrect id="_x0000_s1058" style="position:absolute;margin-left:152pt;margin-top:22.9pt;width:175pt;height:27pt;z-index:251687936" arcsize="10923f">
+            <v:textbox>
+              <w:txbxContent>
+                <w:p>
+                  <w:r>
+                    <w:rPr>
+                      <w:rFonts w:ascii="Consolas" w:hAnsi="Consolas" w:cs="Consolas"/>
+                      <w:color w:val="2A00FF"/>
+                      <w:sz w:val="20"/>
+                      <w:szCs w:val="20"/>
+                      <w:shd w:val="clear" w:color="auto" w:fill="E8F2FE"/>
+                    </w:rPr>
+                    <w:t>Page properties is changed</w:t>
+                  </w:r>
+                </w:p>
+              </w:txbxContent>
+            </v:textbox>
+          </v:roundrect>
+        </w:pict>
+      </w:r>
+    </w:p>
+    <w:p>
+      <w:pPr>
+        <w:rPr>
+          <w:rFonts w:ascii="Consolas" w:hAnsi="Consolas" w:cs="Consolas"/>
+          <w:color w:val="2A00FF"/>
+          <w:sz w:val="20"/>
+          <w:szCs w:val="20"/>
+          <w:shd w:val="clear" w:color="auto" w:fill="E8F2FE"/>
+        </w:rPr>
+      </w:pPr>
+      <w:r>
+        <w:rPr>
+          <w:rFonts w:ascii="Consolas" w:hAnsi="Consolas" w:cs="Consolas"/>
+          <w:color w:val="2A00FF"/>
+          <w:sz w:val="20"/>
+          <w:szCs w:val="20"/>
+          <w:shd w:val="clear" w:color="auto" w:fill="E8F2FE"/>
+        </w:rPr>
+        <w:t xml:space="preserve">Step Definition -10 </w:t>
+      </w:r>
+    </w:p>
+    <w:p>
+      <w:pPr>
+        <w:rPr>
+          <w:rFonts w:ascii="Consolas" w:hAnsi="Consolas" w:cs="Consolas"/>
+          <w:color w:val="2A00FF"/>
+          <w:sz w:val="20"/>
+          <w:szCs w:val="20"/>
+          <w:shd w:val="clear" w:color="auto" w:fill="E8F2FE"/>
+        </w:rPr>
+      </w:pPr>
+      <w:r>
+        <w:rPr>
+          <w:rFonts w:ascii="Consolas" w:hAnsi="Consolas" w:cs="Consolas"/>
+          <w:color w:val="2A00FF"/>
+          <w:sz w:val="20"/>
+          <w:szCs w:val="20"/>
+          <w:shd w:val="clear" w:color="auto" w:fill="E8F2FE"/>
+        </w:rPr>
+        <w:tab/>
+        <w:t>Page properties</w:t>
+      </w:r>
+    </w:p>
+    <w:p>
+      <w:pPr>
+        <w:rPr>
+          <w:rFonts w:ascii="Consolas" w:hAnsi="Consolas" w:cs="Consolas"/>
+          <w:color w:val="2A00FF"/>
+          <w:sz w:val="20"/>
+          <w:szCs w:val="20"/>
+          <w:shd w:val="clear" w:color="auto" w:fill="E8F2FE"/>
+        </w:rPr>
+      </w:pPr>
+      <w:r>
+        <w:rPr>
+          <w:rFonts w:ascii="Consolas" w:hAnsi="Consolas" w:cs="Consolas"/>
+          <w:noProof/>
+          <w:color w:val="2A00FF"/>
+          <w:sz w:val="20"/>
+          <w:szCs w:val="20"/>
+        </w:rPr>
+        <w:pict>
+          <v:roundrect id="_x0000_s1059" style="position:absolute;margin-left:155pt;margin-top:17pt;width:175pt;height:27pt;z-index:251688960" arcsize="10923f">
+            <v:textbox>
+              <w:txbxContent>
+                <w:p>
+                  <w:r>
+                    <w:rPr>
+                      <w:rFonts w:ascii="Consolas" w:hAnsi="Consolas" w:cs="Consolas"/>
+                      <w:color w:val="2A00FF"/>
+                      <w:sz w:val="20"/>
+                      <w:szCs w:val="20"/>
+                      <w:shd w:val="clear" w:color="auto" w:fill="E8F2FE"/>
+                    </w:rPr>
+                    <w:t>Page properties is changed</w:t>
+                  </w:r>
+                </w:p>
+              </w:txbxContent>
+            </v:textbox>
+          </v:roundrect>
+        </w:pict>
+      </w:r>
+    </w:p>
+    <w:p>
+      <w:pPr>
+        <w:rPr>
+          <w:rFonts w:ascii="Consolas" w:hAnsi="Consolas" w:cs="Consolas"/>
+          <w:color w:val="2A00FF"/>
+          <w:sz w:val="20"/>
+          <w:szCs w:val="20"/>
+          <w:shd w:val="clear" w:color="auto" w:fill="E8F2FE"/>
+        </w:rPr>
+      </w:pPr>
+      <w:r>
+        <w:rPr>
+          <w:rFonts w:ascii="Consolas" w:hAnsi="Consolas" w:cs="Consolas"/>
+          <w:color w:val="2A00FF"/>
+          <w:sz w:val="20"/>
+          <w:szCs w:val="20"/>
+          <w:shd w:val="clear" w:color="auto" w:fill="E8F2FE"/>
+        </w:rPr>
+        <w:t xml:space="preserve">Step Definition -15 </w:t>
+      </w:r>
+    </w:p>
+    <w:p>
+      <w:pPr>
+        <w:rPr>
+          <w:rFonts w:ascii="Consolas" w:hAnsi="Consolas" w:cs="Consolas"/>
+          <w:color w:val="2A00FF"/>
+          <w:sz w:val="20"/>
+          <w:szCs w:val="20"/>
+          <w:shd w:val="clear" w:color="auto" w:fill="E8F2FE"/>
+        </w:rPr>
+      </w:pPr>
+      <w:r>
+        <w:rPr>
+          <w:rFonts w:ascii="Consolas" w:hAnsi="Consolas" w:cs="Consolas"/>
+          <w:color w:val="2A00FF"/>
+          <w:sz w:val="20"/>
+          <w:szCs w:val="20"/>
+          <w:shd w:val="clear" w:color="auto" w:fill="E8F2FE"/>
+        </w:rPr>
+        <w:tab/>
+        <w:t>Page properties</w:t>
+      </w:r>
+    </w:p>
+    <w:p>
+      <w:pPr>
+        <w:rPr>
+          <w:rFonts w:ascii="Consolas" w:hAnsi="Consolas" w:cs="Consolas"/>
+          <w:color w:val="2A00FF"/>
+          <w:sz w:val="20"/>
+          <w:szCs w:val="20"/>
+          <w:shd w:val="clear" w:color="auto" w:fill="E8F2FE"/>
+        </w:rPr>
+      </w:pPr>
+    </w:p>
+    <w:p>
+      <w:pPr>
+        <w:rPr>
+          <w:rFonts w:ascii="Consolas" w:hAnsi="Consolas" w:cs="Consolas"/>
+          <w:color w:val="2A00FF"/>
+          <w:sz w:val="20"/>
+          <w:szCs w:val="20"/>
+          <w:shd w:val="clear" w:color="auto" w:fill="E8F2FE"/>
+        </w:rPr>
+      </w:pPr>
+      <w:r>
+        <w:rPr>
+          <w:rFonts w:ascii="Consolas" w:hAnsi="Consolas" w:cs="Consolas"/>
+          <w:color w:val="2A00FF"/>
+          <w:sz w:val="20"/>
+          <w:szCs w:val="20"/>
+          <w:shd w:val="clear" w:color="auto" w:fill="E8F2FE"/>
+        </w:rPr>
+        <w:t>Page Object Model:</w:t>
+      </w:r>
+    </w:p>
+    <w:p>
+      <w:pPr>
+        <w:pStyle w:val="ListParagraph"/>
+        <w:numPr>
+          <w:ilvl w:val="0"/>
+          <w:numId w:val="8"/>
+        </w:numPr>
+        <w:rPr>
+          <w:rFonts w:ascii="Consolas" w:hAnsi="Consolas" w:cs="Consolas"/>
+          <w:color w:val="2A00FF"/>
+          <w:sz w:val="20"/>
+          <w:szCs w:val="20"/>
+          <w:shd w:val="clear" w:color="auto" w:fill="E8F2FE"/>
+        </w:rPr>
+      </w:pPr>
+      <w:r>
+        <w:rPr>
+          <w:rFonts w:ascii="Consolas" w:hAnsi="Consolas" w:cs="Consolas"/>
+          <w:color w:val="2A00FF"/>
+          <w:sz w:val="20"/>
+          <w:szCs w:val="20"/>
+          <w:shd w:val="clear" w:color="auto" w:fill="E8F2FE"/>
+        </w:rPr>
+        <w:t>Basic Page Class</w:t>
+      </w:r>
+    </w:p>
+    <w:p>
+      <w:pPr>
+        <w:pStyle w:val="ListParagraph"/>
+        <w:numPr>
+          <w:ilvl w:val="0"/>
+          <w:numId w:val="8"/>
+        </w:numPr>
+        <w:rPr>
+          <w:rFonts w:ascii="Consolas" w:hAnsi="Consolas" w:cs="Consolas"/>
+          <w:color w:val="2A00FF"/>
+          <w:sz w:val="20"/>
+          <w:szCs w:val="20"/>
+          <w:shd w:val="clear" w:color="auto" w:fill="E8F2FE"/>
+        </w:rPr>
+      </w:pPr>
+      <w:r>
+        <w:rPr>
+          <w:rFonts w:ascii="Consolas" w:hAnsi="Consolas" w:cs="Consolas"/>
+          <w:color w:val="2A00FF"/>
+          <w:sz w:val="20"/>
+          <w:szCs w:val="20"/>
+          <w:shd w:val="clear" w:color="auto" w:fill="E8F2FE"/>
+        </w:rPr>
+        <w:t xml:space="preserve">Using Page Factory Methodology </w:t>
+      </w:r>
+    </w:p>
+    <w:p>
+      <w:pPr>
+        <w:rPr>
+          <w:rFonts w:ascii="Consolas" w:hAnsi="Consolas" w:cs="Consolas"/>
+          <w:color w:val="2A00FF"/>
+          <w:sz w:val="20"/>
+          <w:szCs w:val="20"/>
+          <w:shd w:val="clear" w:color="auto" w:fill="E8F2FE"/>
+        </w:rPr>
+      </w:pPr>
+      <w:r>
+        <w:rPr>
+          <w:rFonts w:ascii="Consolas" w:hAnsi="Consolas" w:cs="Consolas"/>
+          <w:color w:val="2A00FF"/>
+          <w:sz w:val="20"/>
+          <w:szCs w:val="20"/>
+          <w:shd w:val="clear" w:color="auto" w:fill="E8F2FE"/>
+        </w:rPr>
+        <w:tab/>
+        <w:t xml:space="preserve">      Pages                   Step Definition                  TestRunner</w:t>
+      </w:r>
+    </w:p>
+    <w:p>
+      <w:pPr>
+        <w:rPr>
+          <w:rFonts w:ascii="Consolas" w:hAnsi="Consolas" w:cs="Consolas"/>
+          <w:color w:val="2A00FF"/>
+          <w:sz w:val="20"/>
+          <w:szCs w:val="20"/>
+          <w:shd w:val="clear" w:color="auto" w:fill="E8F2FE"/>
+        </w:rPr>
+      </w:pPr>
+      <w:r>
+        <w:rPr>
+          <w:rFonts w:ascii="Consolas" w:hAnsi="Consolas" w:cs="Consolas"/>
+          <w:noProof/>
+          <w:color w:val="2A00FF"/>
+          <w:sz w:val="20"/>
+          <w:szCs w:val="20"/>
+        </w:rPr>
+        <w:pict>
+          <v:roundrect id="_x0000_s1063" style="position:absolute;margin-left:346.5pt;margin-top:.3pt;width:133.5pt;height:76.5pt;z-index:251693056" arcsize="10923f"/>
+        </w:pict>
+      </w:r>
+      <w:r>
+        <w:rPr>
+          <w:rFonts w:ascii="Consolas" w:hAnsi="Consolas" w:cs="Consolas"/>
+          <w:noProof/>
+          <w:color w:val="2A00FF"/>
+          <w:sz w:val="20"/>
+          <w:szCs w:val="20"/>
+        </w:rPr>
+        <w:pict>
+          <v:roundrect id="_x0000_s1061" style="position:absolute;margin-left:181pt;margin-top:.3pt;width:129.5pt;height:76.5pt;z-index:251691008" arcsize="10923f"/>
+        </w:pict>
+      </w:r>
+      <w:r>
+        <w:rPr>
+          <w:rFonts w:ascii="Consolas" w:hAnsi="Consolas" w:cs="Consolas"/>
+          <w:noProof/>
+          <w:color w:val="2A00FF"/>
+          <w:sz w:val="20"/>
+          <w:szCs w:val="20"/>
+        </w:rPr>
+        <w:pict>
+          <v:roundrect id="_x0000_s1060" style="position:absolute;margin-left:36pt;margin-top:.3pt;width:110pt;height:80pt;z-index:251689984" arcsize="10923f">
+            <v:textbox>
+              <w:txbxContent>
+                <w:p>
+                  <w:pPr>
+                    <w:rPr>
+                      <w:lang w:val="en-IN"/>
+                    </w:rPr>
+                  </w:pPr>
+                  <w:r>
+                    <w:rPr>
+                      <w:lang w:val="en-IN"/>
+                    </w:rPr>
+                    <w:t>Each java program is for one Page in Application</w:t>
+                  </w:r>
+                </w:p>
+              </w:txbxContent>
+            </v:textbox>
+          </v:roundrect>
+        </w:pict>
+      </w:r>
+    </w:p>
+    <w:p>
+      <w:pPr>
+        <w:rPr>
+          <w:rFonts w:ascii="Consolas" w:hAnsi="Consolas" w:cs="Consolas"/>
+          <w:color w:val="2A00FF"/>
+          <w:sz w:val="20"/>
+          <w:szCs w:val="20"/>
+          <w:shd w:val="clear" w:color="auto" w:fill="E8F2FE"/>
+        </w:rPr>
+      </w:pPr>
+      <w:r>
+        <w:rPr>
+          <w:rFonts w:ascii="Consolas" w:hAnsi="Consolas" w:cs="Consolas"/>
+          <w:noProof/>
+          <w:color w:val="2A00FF"/>
+          <w:sz w:val="20"/>
+          <w:szCs w:val="20"/>
+        </w:rPr>
+        <w:pict>
+          <v:shapetype id="_x0000_t66" coordsize="21600,21600" o:spt="66" adj="5400,5400" path="m@0,l@0@1,21600@1,21600@2@0@2@0,21600,,10800xe">
+            <v:stroke joinstyle="miter"/>
+            <v:formulas>
+              <v:f eqn="val #0"/>
+              <v:f eqn="val #1"/>
+              <v:f eqn="sum 21600 0 #1"/>
+              <v:f eqn="prod #0 #1 10800"/>
+              <v:f eqn="sum #0 0 @3"/>
+            </v:formulas>
+            <v:path o:connecttype="custom" o:connectlocs="@0,0;0,10800;@0,21600;21600,10800" o:connectangles="270,180,90,0" textboxrect="@4,@1,21600,@2"/>
+            <v:handles>
+              <v:h position="#0,#1" xrange="0,21600" yrange="0,10800"/>
+            </v:handles>
+          </v:shapetype>
+          <v:shape id="_x0000_s1062" type="#_x0000_t66" style="position:absolute;margin-left:146pt;margin-top:5.85pt;width:35pt;height:22pt;z-index:251692032"/>
+        </w:pict>
+      </w:r>
+    </w:p>
+    <w:p>
+      <w:pPr>
+        <w:rPr>
+          <w:rFonts w:ascii="Consolas" w:hAnsi="Consolas" w:cs="Consolas"/>
+          <w:color w:val="2A00FF"/>
+          <w:sz w:val="20"/>
+          <w:szCs w:val="20"/>
+          <w:shd w:val="clear" w:color="auto" w:fill="E8F2FE"/>
+        </w:rPr>
+      </w:pPr>
+    </w:p>
+    <w:p>
+      <w:pPr>
+        <w:rPr>
+          <w:rFonts w:ascii="Consolas" w:hAnsi="Consolas" w:cs="Consolas"/>
+          <w:color w:val="2A00FF"/>
+          <w:sz w:val="20"/>
+          <w:szCs w:val="20"/>
+          <w:shd w:val="clear" w:color="auto" w:fill="E8F2FE"/>
+        </w:rPr>
+      </w:pPr>
+      <w:r>
+        <w:rPr>
+          <w:rFonts w:ascii="Consolas" w:hAnsi="Consolas" w:cs="Consolas"/>
+          <w:noProof/>
+          <w:color w:val="2A00FF"/>
+          <w:sz w:val="20"/>
+          <w:szCs w:val="20"/>
+        </w:rPr>
+        <w:pict>
+          <v:shapetype id="_x0000_t68" coordsize="21600,21600" o:spt="68" adj="5400,5400" path="m0@0l@1@0@1,21600@2,21600@2@0,21600@0,10800,xe">
+            <v:stroke joinstyle="miter"/>
+            <v:formulas>
+              <v:f eqn="val #0"/>
+              <v:f eqn="val #1"/>
+              <v:f eqn="sum 21600 0 #1"/>
+              <v:f eqn="prod #0 #1 10800"/>
+              <v:f eqn="sum #0 0 @3"/>
+            </v:formulas>
+            <v:path o:connecttype="custom" o:connectlocs="10800,0;0,@0;10800,21600;21600,@0" o:connectangles="270,180,90,0" textboxrect="@1,@4,@2,21600"/>
+            <v:handles>
+              <v:h position="#1,#0" xrange="0,10800" yrange="0,21600"/>
+            </v:handles>
+          </v:shapetype>
+          <v:shape id="_x0000_s1065" type="#_x0000_t68" style="position:absolute;margin-left:234pt;margin-top:6.4pt;width:27.5pt;height:29.5pt;z-index:251695104">
+            <v:textbox style="layout-flow:vertical-ideographic"/>
+          </v:shape>
+        </w:pict>
+      </w:r>
+    </w:p>
+    <w:p>
+      <w:pPr>
+        <w:pStyle w:val="ListParagraph"/>
+        <w:numPr>
+          <w:ilvl w:val="0"/>
+          <w:numId w:val="9"/>
+        </w:numPr>
+        <w:rPr>
+          <w:rFonts w:ascii="Consolas" w:hAnsi="Consolas" w:cs="Consolas"/>
+          <w:color w:val="2A00FF"/>
+          <w:sz w:val="20"/>
+          <w:szCs w:val="20"/>
+          <w:shd w:val="clear" w:color="auto" w:fill="E8F2FE"/>
+        </w:rPr>
+      </w:pPr>
+      <w:r>
+        <w:rPr>
+          <w:noProof/>
+        </w:rPr>
+        <w:pict>
+          <v:roundrect id="_x0000_s1064" style="position:absolute;left:0;text-align:left;margin-left:205.5pt;margin-top:14.95pt;width:82.5pt;height:1in;z-index:251694080" arcsize="10923f" fillcolor="#4bacc6 [3208]" strokecolor="#f2f2f2 [3041]" strokeweight="3pt">
+            <v:shadow on="t" type="perspective" color="#205867 [1608]" opacity=".5" offset="1pt" offset2="-1pt"/>
+          </v:roundrect>
+        </w:pict>
+      </w:r>
+      <w:r>
+        <w:rPr>
+          <w:rFonts w:ascii="Consolas" w:hAnsi="Consolas" w:cs="Consolas"/>
+          <w:color w:val="2A00FF"/>
+          <w:sz w:val="20"/>
+          <w:szCs w:val="20"/>
+          <w:shd w:val="clear" w:color="auto" w:fill="E8F2FE"/>
+        </w:rPr>
+        <w:t>Variables - WebElements</w:t>
+      </w:r>
+    </w:p>
+    <w:p>
+      <w:pPr>
+        <w:pStyle w:val="ListParagraph"/>
+        <w:numPr>
+          <w:ilvl w:val="0"/>
+          <w:numId w:val="9"/>
+        </w:numPr>
+        <w:rPr>
+          <w:rFonts w:ascii="Consolas" w:hAnsi="Consolas" w:cs="Consolas"/>
+          <w:color w:val="2A00FF"/>
+          <w:sz w:val="20"/>
+          <w:szCs w:val="20"/>
+          <w:shd w:val="clear" w:color="auto" w:fill="E8F2FE"/>
+        </w:rPr>
+      </w:pPr>
+      <w:r>
+        <w:rPr>
+          <w:rFonts w:ascii="Consolas" w:hAnsi="Consolas" w:cs="Consolas"/>
+          <w:color w:val="2A00FF"/>
+          <w:sz w:val="20"/>
+          <w:szCs w:val="20"/>
+          <w:shd w:val="clear" w:color="auto" w:fill="E8F2FE"/>
+        </w:rPr>
+        <w:t>Functions  - Actions</w:t>
+      </w:r>
+      <w:r>
+        <w:rPr>
+          <w:rFonts w:ascii="Consolas" w:hAnsi="Consolas" w:cs="Consolas"/>
+          <w:color w:val="2A00FF"/>
+          <w:sz w:val="20"/>
+          <w:szCs w:val="20"/>
+          <w:shd w:val="clear" w:color="auto" w:fill="E8F2FE"/>
+        </w:rPr>
+        <w:tab/>
+      </w:r>
+      <w:r>
+        <w:rPr>
+          <w:rFonts w:ascii="Consolas" w:hAnsi="Consolas" w:cs="Consolas"/>
+          <w:color w:val="2A00FF"/>
+          <w:sz w:val="20"/>
+          <w:szCs w:val="20"/>
+          <w:shd w:val="clear" w:color="auto" w:fill="E8F2FE"/>
+        </w:rPr>
+        <w:t>WE</w:t>
+      </w:r>
+    </w:p>
+    <w:p>
+      <w:pPr>
+        <w:pStyle w:val="ListParagraph"/>
+        <w:numPr>
+          <w:ilvl w:val="0"/>
+          <w:numId w:val="9"/>
+        </w:numPr>
+        <w:rPr>
+          <w:rFonts w:ascii="Consolas" w:hAnsi="Consolas" w:cs="Consolas"/>
+          <w:color w:val="2A00FF"/>
+          <w:sz w:val="20"/>
+          <w:szCs w:val="20"/>
+          <w:shd w:val="clear" w:color="auto" w:fill="E8F2FE"/>
+        </w:rPr>
+      </w:pPr>
+      <w:r>
+        <w:rPr>
+          <w:rFonts w:ascii="Consolas" w:hAnsi="Consolas" w:cs="Consolas"/>
+          <w:color w:val="2A00FF"/>
+          <w:sz w:val="20"/>
+          <w:szCs w:val="20"/>
+          <w:shd w:val="clear" w:color="auto" w:fill="E8F2FE"/>
+        </w:rPr>
+        <w:t xml:space="preserve">Constructor – Initialize the </w:t>
+      </w:r>
+      <w:r>
+        <w:rPr>
+          <w:rFonts w:ascii="Consolas" w:hAnsi="Consolas" w:cs="Consolas"/>
+          <w:color w:val="2A00FF"/>
+          <w:sz w:val="20"/>
+          <w:szCs w:val="20"/>
+          <w:shd w:val="clear" w:color="auto" w:fill="E8F2FE"/>
+        </w:rPr>
+        <w:t xml:space="preserve">                      </w:t>
+      </w:r>
+      <w:r>
+        <w:rPr>
+          <w:rFonts w:ascii="Consolas" w:hAnsi="Consolas" w:cs="Consolas"/>
+          <w:color w:val="2A00FF"/>
+          <w:sz w:val="20"/>
+          <w:szCs w:val="20"/>
+          <w:shd w:val="clear" w:color="auto" w:fill="E8F2FE"/>
+        </w:rPr>
+        <w:t>Elements of a page</w:t>
+      </w:r>
+      <w:r>
+        <w:rPr>
+          <w:rFonts w:ascii="Consolas" w:hAnsi="Consolas" w:cs="Consolas"/>
+          <w:color w:val="2A00FF"/>
+          <w:sz w:val="20"/>
+          <w:szCs w:val="20"/>
+          <w:shd w:val="clear" w:color="auto" w:fill="E8F2FE"/>
+        </w:rPr>
+        <w:tab/>
+      </w:r>
+      <w:r>
+        <w:rPr>
+          <w:rFonts w:ascii="Consolas" w:hAnsi="Consolas" w:cs="Consolas"/>
+          <w:color w:val="2A00FF"/>
+          <w:sz w:val="20"/>
+          <w:szCs w:val="20"/>
+          <w:shd w:val="clear" w:color="auto" w:fill="E8F2FE"/>
+        </w:rPr>
+        <w:tab/>
+      </w:r>
+      <w:r>
+        <w:rPr>
+          <w:rFonts w:ascii="Consolas" w:hAnsi="Consolas" w:cs="Consolas"/>
+          <w:color w:val="2A00FF"/>
+          <w:sz w:val="20"/>
+          <w:szCs w:val="20"/>
+          <w:shd w:val="clear" w:color="auto" w:fill="E8F2FE"/>
+        </w:rPr>
+        <w:tab/>
+      </w:r>
+      <w:r>
+        <w:rPr>
+          <w:rFonts w:ascii="Consolas" w:hAnsi="Consolas" w:cs="Consolas"/>
+          <w:color w:val="2A00FF"/>
+          <w:sz w:val="20"/>
+          <w:szCs w:val="20"/>
+          <w:shd w:val="clear" w:color="auto" w:fill="E8F2FE"/>
+        </w:rPr>
+        <w:tab/>
+      </w:r>
+    </w:p>
+    <w:p>
+      <w:pPr>
+        <w:rPr>
+          <w:rFonts w:ascii="Consolas" w:hAnsi="Consolas" w:cs="Consolas"/>
+          <w:color w:val="2A00FF"/>
+          <w:sz w:val="20"/>
+          <w:szCs w:val="20"/>
+          <w:shd w:val="clear" w:color="auto" w:fill="E8F2FE"/>
+        </w:rPr>
+      </w:pPr>
+    </w:p>
+    <w:p>
+      <w:pPr>
+        <w:rPr>
+          <w:rFonts w:ascii="Consolas" w:hAnsi="Consolas" w:cs="Consolas"/>
+          <w:color w:val="2A00FF"/>
+          <w:sz w:val="20"/>
+          <w:szCs w:val="20"/>
+          <w:shd w:val="clear" w:color="auto" w:fill="E8F2FE"/>
+        </w:rPr>
+      </w:pPr>
+    </w:p>
+    <w:p>
+      <w:pPr>
+        <w:rPr>
+          <w:rFonts w:ascii="Consolas" w:hAnsi="Consolas" w:cs="Consolas"/>
+          <w:color w:val="2A00FF"/>
+          <w:sz w:val="20"/>
+          <w:szCs w:val="20"/>
+          <w:shd w:val="clear" w:color="auto" w:fill="E8F2FE"/>
+        </w:rPr>
+      </w:pPr>
+    </w:p>
+    <w:p>
+      <w:pPr>
+        <w:ind w:left="3600" w:firstLine="720"/>
+        <w:rPr>
+          <w:rFonts w:ascii="Consolas" w:hAnsi="Consolas" w:cs="Consolas"/>
+          <w:color w:val="2A00FF"/>
+          <w:sz w:val="20"/>
+          <w:szCs w:val="20"/>
+          <w:shd w:val="clear" w:color="auto" w:fill="E8F2FE"/>
+        </w:rPr>
+      </w:pPr>
+      <w:r>
+        <w:rPr>
+          <w:rFonts w:ascii="Consolas" w:hAnsi="Consolas" w:cs="Consolas"/>
+          <w:color w:val="2A00FF"/>
+          <w:sz w:val="20"/>
+          <w:szCs w:val="20"/>
+          <w:shd w:val="clear" w:color="auto" w:fill="E8F2FE"/>
+        </w:rPr>
+        <w:t>Feature file</w:t>
+      </w:r>
     </w:p>
     <w:sectPr>
       <w:pgSz w:w="12240" w:h="15840"/>
@@ -4211,6 +5215,184 @@
     </w:lvl>
   </w:abstractNum>
   <w:abstractNum w:abstractNumId="2">
+    <w:nsid w:val="46003144"/>
+    <w:multiLevelType w:val="hybridMultilevel"/>
+    <w:tmpl w:val="8574434E"/>
+    <w:lvl w:ilvl="0" w:tplc="500C4FEC">
+      <w:start w:val="1"/>
+      <w:numFmt w:val="decimal"/>
+      <w:lvlText w:val="%1."/>
+      <w:lvlJc w:val="left"/>
+      <w:pPr>
+        <w:ind w:left="360" w:hanging="360"/>
+      </w:pPr>
+      <w:rPr>
+        <w:rFonts w:hint="default"/>
+      </w:rPr>
+    </w:lvl>
+    <w:lvl w:ilvl="1" w:tplc="04090019" w:tentative="1">
+      <w:start w:val="1"/>
+      <w:numFmt w:val="lowerLetter"/>
+      <w:lvlText w:val="%2."/>
+      <w:lvlJc w:val="left"/>
+      <w:pPr>
+        <w:ind w:left="1080" w:hanging="360"/>
+      </w:pPr>
+    </w:lvl>
+    <w:lvl w:ilvl="2" w:tplc="0409001B" w:tentative="1">
+      <w:start w:val="1"/>
+      <w:numFmt w:val="lowerRoman"/>
+      <w:lvlText w:val="%3."/>
+      <w:lvlJc w:val="right"/>
+      <w:pPr>
+        <w:ind w:left="1800" w:hanging="180"/>
+      </w:pPr>
+    </w:lvl>
+    <w:lvl w:ilvl="3" w:tplc="0409000F" w:tentative="1">
+      <w:start w:val="1"/>
+      <w:numFmt w:val="decimal"/>
+      <w:lvlText w:val="%4."/>
+      <w:lvlJc w:val="left"/>
+      <w:pPr>
+        <w:ind w:left="2520" w:hanging="360"/>
+      </w:pPr>
+    </w:lvl>
+    <w:lvl w:ilvl="4" w:tplc="04090019" w:tentative="1">
+      <w:start w:val="1"/>
+      <w:numFmt w:val="lowerLetter"/>
+      <w:lvlText w:val="%5."/>
+      <w:lvlJc w:val="left"/>
+      <w:pPr>
+        <w:ind w:left="3240" w:hanging="360"/>
+      </w:pPr>
+    </w:lvl>
+    <w:lvl w:ilvl="5" w:tplc="0409001B" w:tentative="1">
+      <w:start w:val="1"/>
+      <w:numFmt w:val="lowerRoman"/>
+      <w:lvlText w:val="%6."/>
+      <w:lvlJc w:val="right"/>
+      <w:pPr>
+        <w:ind w:left="3960" w:hanging="180"/>
+      </w:pPr>
+    </w:lvl>
+    <w:lvl w:ilvl="6" w:tplc="0409000F" w:tentative="1">
+      <w:start w:val="1"/>
+      <w:numFmt w:val="decimal"/>
+      <w:lvlText w:val="%7."/>
+      <w:lvlJc w:val="left"/>
+      <w:pPr>
+        <w:ind w:left="4680" w:hanging="360"/>
+      </w:pPr>
+    </w:lvl>
+    <w:lvl w:ilvl="7" w:tplc="04090019" w:tentative="1">
+      <w:start w:val="1"/>
+      <w:numFmt w:val="lowerLetter"/>
+      <w:lvlText w:val="%8."/>
+      <w:lvlJc w:val="left"/>
+      <w:pPr>
+        <w:ind w:left="5400" w:hanging="360"/>
+      </w:pPr>
+    </w:lvl>
+    <w:lvl w:ilvl="8" w:tplc="0409001B" w:tentative="1">
+      <w:start w:val="1"/>
+      <w:numFmt w:val="lowerRoman"/>
+      <w:lvlText w:val="%9."/>
+      <w:lvlJc w:val="right"/>
+      <w:pPr>
+        <w:ind w:left="6120" w:hanging="180"/>
+      </w:pPr>
+    </w:lvl>
+  </w:abstractNum>
+  <w:abstractNum w:abstractNumId="3">
+    <w:nsid w:val="488C78C7"/>
+    <w:multiLevelType w:val="hybridMultilevel"/>
+    <w:tmpl w:val="837C9DB0"/>
+    <w:lvl w:ilvl="0" w:tplc="514AEFAE">
+      <w:start w:val="1"/>
+      <w:numFmt w:val="decimal"/>
+      <w:lvlText w:val="%1."/>
+      <w:lvlJc w:val="left"/>
+      <w:pPr>
+        <w:ind w:left="1800" w:hanging="360"/>
+      </w:pPr>
+      <w:rPr>
+        <w:rFonts w:hint="default"/>
+      </w:rPr>
+    </w:lvl>
+    <w:lvl w:ilvl="1" w:tplc="04090019">
+      <w:start w:val="1"/>
+      <w:numFmt w:val="lowerLetter"/>
+      <w:lvlText w:val="%2."/>
+      <w:lvlJc w:val="left"/>
+      <w:pPr>
+        <w:ind w:left="2520" w:hanging="360"/>
+      </w:pPr>
+    </w:lvl>
+    <w:lvl w:ilvl="2" w:tplc="0409001B">
+      <w:start w:val="1"/>
+      <w:numFmt w:val="lowerRoman"/>
+      <w:lvlText w:val="%3."/>
+      <w:lvlJc w:val="right"/>
+      <w:pPr>
+        <w:ind w:left="3240" w:hanging="180"/>
+      </w:pPr>
+    </w:lvl>
+    <w:lvl w:ilvl="3" w:tplc="0409000F" w:tentative="1">
+      <w:start w:val="1"/>
+      <w:numFmt w:val="decimal"/>
+      <w:lvlText w:val="%4."/>
+      <w:lvlJc w:val="left"/>
+      <w:pPr>
+        <w:ind w:left="3960" w:hanging="360"/>
+      </w:pPr>
+    </w:lvl>
+    <w:lvl w:ilvl="4" w:tplc="04090019" w:tentative="1">
+      <w:start w:val="1"/>
+      <w:numFmt w:val="lowerLetter"/>
+      <w:lvlText w:val="%5."/>
+      <w:lvlJc w:val="left"/>
+      <w:pPr>
+        <w:ind w:left="4680" w:hanging="360"/>
+      </w:pPr>
+    </w:lvl>
+    <w:lvl w:ilvl="5" w:tplc="0409001B" w:tentative="1">
+      <w:start w:val="1"/>
+      <w:numFmt w:val="lowerRoman"/>
+      <w:lvlText w:val="%6."/>
+      <w:lvlJc w:val="right"/>
+      <w:pPr>
+        <w:ind w:left="5400" w:hanging="180"/>
+      </w:pPr>
+    </w:lvl>
+    <w:lvl w:ilvl="6" w:tplc="0409000F" w:tentative="1">
+      <w:start w:val="1"/>
+      <w:numFmt w:val="decimal"/>
+      <w:lvlText w:val="%7."/>
+      <w:lvlJc w:val="left"/>
+      <w:pPr>
+        <w:ind w:left="6120" w:hanging="360"/>
+      </w:pPr>
+    </w:lvl>
+    <w:lvl w:ilvl="7" w:tplc="04090019" w:tentative="1">
+      <w:start w:val="1"/>
+      <w:numFmt w:val="lowerLetter"/>
+      <w:lvlText w:val="%8."/>
+      <w:lvlJc w:val="left"/>
+      <w:pPr>
+        <w:ind w:left="6840" w:hanging="360"/>
+      </w:pPr>
+    </w:lvl>
+    <w:lvl w:ilvl="8" w:tplc="0409001B" w:tentative="1">
+      <w:start w:val="1"/>
+      <w:numFmt w:val="lowerRoman"/>
+      <w:lvlText w:val="%9."/>
+      <w:lvlJc w:val="right"/>
+      <w:pPr>
+        <w:ind w:left="7560" w:hanging="180"/>
+      </w:pPr>
+    </w:lvl>
+  </w:abstractNum>
+  <w:abstractNum w:abstractNumId="4">
     <w:nsid w:val="4F8735FC"/>
     <w:multiLevelType w:val="hybridMultilevel"/>
     <w:tmpl w:val="4BCE9118"/>
@@ -4299,7 +5481,7 @@
       </w:pPr>
     </w:lvl>
   </w:abstractNum>
-  <w:abstractNum w:abstractNumId="3">
+  <w:abstractNum w:abstractNumId="5">
     <w:nsid w:val="50687A54"/>
     <w:multiLevelType w:val="hybridMultilevel"/>
     <w:tmpl w:val="DBB2BA3A"/>
@@ -4388,7 +5570,7 @@
       </w:pPr>
     </w:lvl>
   </w:abstractNum>
-  <w:abstractNum w:abstractNumId="4">
+  <w:abstractNum w:abstractNumId="6">
     <w:nsid w:val="55DB7282"/>
     <w:multiLevelType w:val="hybridMultilevel"/>
     <w:tmpl w:val="12C8CB30"/>
@@ -4477,7 +5659,7 @@
       </w:pPr>
     </w:lvl>
   </w:abstractNum>
-  <w:abstractNum w:abstractNumId="5">
+  <w:abstractNum w:abstractNumId="7">
     <w:nsid w:val="6CCF209D"/>
     <w:multiLevelType w:val="hybridMultilevel"/>
     <w:tmpl w:val="A1F02578"/>
@@ -4590,23 +5772,121 @@
       </w:rPr>
     </w:lvl>
   </w:abstractNum>
+  <w:abstractNum w:abstractNumId="8">
+    <w:nsid w:val="6F0B3E6A"/>
+    <w:multiLevelType w:val="hybridMultilevel"/>
+    <w:tmpl w:val="C6229B70"/>
+    <w:lvl w:ilvl="0" w:tplc="0409000F">
+      <w:start w:val="1"/>
+      <w:numFmt w:val="decimal"/>
+      <w:lvlText w:val="%1."/>
+      <w:lvlJc w:val="left"/>
+      <w:pPr>
+        <w:ind w:left="720" w:hanging="360"/>
+      </w:pPr>
+      <w:rPr>
+        <w:rFonts w:hint="default"/>
+      </w:rPr>
+    </w:lvl>
+    <w:lvl w:ilvl="1" w:tplc="04090019" w:tentative="1">
+      <w:start w:val="1"/>
+      <w:numFmt w:val="lowerLetter"/>
+      <w:lvlText w:val="%2."/>
+      <w:lvlJc w:val="left"/>
+      <w:pPr>
+        <w:ind w:left="1440" w:hanging="360"/>
+      </w:pPr>
+    </w:lvl>
+    <w:lvl w:ilvl="2" w:tplc="0409001B" w:tentative="1">
+      <w:start w:val="1"/>
+      <w:numFmt w:val="lowerRoman"/>
+      <w:lvlText w:val="%3."/>
+      <w:lvlJc w:val="right"/>
+      <w:pPr>
+        <w:ind w:left="2160" w:hanging="180"/>
+      </w:pPr>
+    </w:lvl>
+    <w:lvl w:ilvl="3" w:tplc="0409000F" w:tentative="1">
+      <w:start w:val="1"/>
+      <w:numFmt w:val="decimal"/>
+      <w:lvlText w:val="%4."/>
+      <w:lvlJc w:val="left"/>
+      <w:pPr>
+        <w:ind w:left="2880" w:hanging="360"/>
+      </w:pPr>
+    </w:lvl>
+    <w:lvl w:ilvl="4" w:tplc="04090019" w:tentative="1">
+      <w:start w:val="1"/>
+      <w:numFmt w:val="lowerLetter"/>
+      <w:lvlText w:val="%5."/>
+      <w:lvlJc w:val="left"/>
+      <w:pPr>
+        <w:ind w:left="3600" w:hanging="360"/>
+      </w:pPr>
+    </w:lvl>
+    <w:lvl w:ilvl="5" w:tplc="0409001B" w:tentative="1">
+      <w:start w:val="1"/>
+      <w:numFmt w:val="lowerRoman"/>
+      <w:lvlText w:val="%6."/>
+      <w:lvlJc w:val="right"/>
+      <w:pPr>
+        <w:ind w:left="4320" w:hanging="180"/>
+      </w:pPr>
+    </w:lvl>
+    <w:lvl w:ilvl="6" w:tplc="0409000F" w:tentative="1">
+      <w:start w:val="1"/>
+      <w:numFmt w:val="decimal"/>
+      <w:lvlText w:val="%7."/>
+      <w:lvlJc w:val="left"/>
+      <w:pPr>
+        <w:ind w:left="5040" w:hanging="360"/>
+      </w:pPr>
+    </w:lvl>
+    <w:lvl w:ilvl="7" w:tplc="04090019" w:tentative="1">
+      <w:start w:val="1"/>
+      <w:numFmt w:val="lowerLetter"/>
+      <w:lvlText w:val="%8."/>
+      <w:lvlJc w:val="left"/>
+      <w:pPr>
+        <w:ind w:left="5760" w:hanging="360"/>
+      </w:pPr>
+    </w:lvl>
+    <w:lvl w:ilvl="8" w:tplc="0409001B" w:tentative="1">
+      <w:start w:val="1"/>
+      <w:numFmt w:val="lowerRoman"/>
+      <w:lvlText w:val="%9."/>
+      <w:lvlJc w:val="right"/>
+      <w:pPr>
+        <w:ind w:left="6480" w:hanging="180"/>
+      </w:pPr>
+    </w:lvl>
+  </w:abstractNum>
   <w:num w:numId="1">
-    <w:abstractNumId w:val="3"/>
+    <w:abstractNumId w:val="5"/>
   </w:num>
   <w:num w:numId="2">
     <w:abstractNumId w:val="1"/>
   </w:num>
   <w:num w:numId="3">
+    <w:abstractNumId w:val="6"/>
+  </w:num>
+  <w:num w:numId="4">
     <w:abstractNumId w:val="4"/>
   </w:num>
-  <w:num w:numId="4">
-    <w:abstractNumId w:val="2"/>
-  </w:num>
   <w:num w:numId="5">
-    <w:abstractNumId w:val="5"/>
+    <w:abstractNumId w:val="7"/>
   </w:num>
   <w:num w:numId="6">
     <w:abstractNumId w:val="0"/>
+  </w:num>
+  <w:num w:numId="7">
+    <w:abstractNumId w:val="3"/>
+  </w:num>
+  <w:num w:numId="8">
+    <w:abstractNumId w:val="8"/>
+  </w:num>
+  <w:num w:numId="9">
+    <w:abstractNumId w:val="2"/>
   </w:num>
 </w:numbering>
 </file>

</xml_diff>